<commit_message>
User a funcionar todo, menos mensagens
</commit_message>
<xml_diff>
--- a/Projeto BD - João Vasco - Gonçalo Cavaleiro/NETFLOX - 2º Relatório.docx
+++ b/Projeto BD - João Vasco - Gonçalo Cavaleiro/NETFLOX - 2º Relatório.docx
@@ -299,7 +299,7 @@
           <w:r>
             <w:fldChar w:fldCharType="separate"/>
           </w:r>
-          <w:hyperlink w:anchor="_Toc58702268" w:history="1">
+          <w:hyperlink w:anchor="_Toc59096549" w:history="1">
             <w:r>
               <w:rPr>
                 <w:rStyle w:val="Hiperligao"/>
@@ -326,7 +326,7 @@
                 <w:noProof/>
                 <w:webHidden/>
               </w:rPr>
-              <w:instrText xml:space="preserve"> PAGEREF _Toc58702268 \h </w:instrText>
+              <w:instrText xml:space="preserve"> PAGEREF _Toc59096549 \h </w:instrText>
             </w:r>
             <w:r>
               <w:rPr>
@@ -370,7 +370,7 @@
               <w:lang w:eastAsia="pt-PT"/>
             </w:rPr>
           </w:pPr>
-          <w:hyperlink w:anchor="_Toc58702269" w:history="1">
+          <w:hyperlink w:anchor="_Toc59096550" w:history="1">
             <w:r>
               <w:rPr>
                 <w:rStyle w:val="Hiperligao"/>
@@ -397,7 +397,7 @@
                 <w:noProof/>
                 <w:webHidden/>
               </w:rPr>
-              <w:instrText xml:space="preserve"> PAGEREF _Toc58702269 \h </w:instrText>
+              <w:instrText xml:space="preserve"> PAGEREF _Toc59096550 \h </w:instrText>
             </w:r>
             <w:r>
               <w:rPr>
@@ -441,7 +441,7 @@
               <w:lang w:eastAsia="pt-PT"/>
             </w:rPr>
           </w:pPr>
-          <w:hyperlink w:anchor="_Toc58702270" w:history="1">
+          <w:hyperlink w:anchor="_Toc59096551" w:history="1">
             <w:r>
               <w:rPr>
                 <w:rStyle w:val="Hiperligao"/>
@@ -468,7 +468,7 @@
                 <w:noProof/>
                 <w:webHidden/>
               </w:rPr>
-              <w:instrText xml:space="preserve"> PAGEREF _Toc58702270 \h </w:instrText>
+              <w:instrText xml:space="preserve"> PAGEREF _Toc59096551 \h </w:instrText>
             </w:r>
             <w:r>
               <w:rPr>
@@ -512,7 +512,7 @@
               <w:lang w:eastAsia="pt-PT"/>
             </w:rPr>
           </w:pPr>
-          <w:hyperlink w:anchor="_Toc58702271" w:history="1">
+          <w:hyperlink w:anchor="_Toc59096552" w:history="1">
             <w:r>
               <w:rPr>
                 <w:rStyle w:val="Hiperligao"/>
@@ -539,7 +539,7 @@
                 <w:noProof/>
                 <w:webHidden/>
               </w:rPr>
-              <w:instrText xml:space="preserve"> PAGEREF _Toc58702271 \h </w:instrText>
+              <w:instrText xml:space="preserve"> PAGEREF _Toc59096552 \h </w:instrText>
             </w:r>
             <w:r>
               <w:rPr>
@@ -583,7 +583,7 @@
               <w:lang w:eastAsia="pt-PT"/>
             </w:rPr>
           </w:pPr>
-          <w:hyperlink w:anchor="_Toc58702272" w:history="1">
+          <w:hyperlink w:anchor="_Toc59096553" w:history="1">
             <w:r>
               <w:rPr>
                 <w:rStyle w:val="Hiperligao"/>
@@ -610,7 +610,7 @@
                 <w:noProof/>
                 <w:webHidden/>
               </w:rPr>
-              <w:instrText xml:space="preserve"> PAGEREF _Toc58702272 \h </w:instrText>
+              <w:instrText xml:space="preserve"> PAGEREF _Toc59096553 \h </w:instrText>
             </w:r>
             <w:r>
               <w:rPr>
@@ -654,7 +654,7 @@
               <w:lang w:eastAsia="pt-PT"/>
             </w:rPr>
           </w:pPr>
-          <w:hyperlink w:anchor="_Toc58702273" w:history="1">
+          <w:hyperlink w:anchor="_Toc59096554" w:history="1">
             <w:r>
               <w:rPr>
                 <w:rStyle w:val="Hiperligao"/>
@@ -681,7 +681,7 @@
                 <w:noProof/>
                 <w:webHidden/>
               </w:rPr>
-              <w:instrText xml:space="preserve"> PAGEREF _Toc58702273 \h </w:instrText>
+              <w:instrText xml:space="preserve"> PAGEREF _Toc59096554 \h </w:instrText>
             </w:r>
             <w:r>
               <w:rPr>
@@ -725,7 +725,7 @@
               <w:lang w:eastAsia="pt-PT"/>
             </w:rPr>
           </w:pPr>
-          <w:hyperlink w:anchor="_Toc58702274" w:history="1">
+          <w:hyperlink w:anchor="_Toc59096555" w:history="1">
             <w:r>
               <w:rPr>
                 <w:rStyle w:val="Hiperligao"/>
@@ -752,7 +752,7 @@
                 <w:noProof/>
                 <w:webHidden/>
               </w:rPr>
-              <w:instrText xml:space="preserve"> PAGEREF _Toc58702274 \h </w:instrText>
+              <w:instrText xml:space="preserve"> PAGEREF _Toc59096555 \h </w:instrText>
             </w:r>
             <w:r>
               <w:rPr>
@@ -796,7 +796,7 @@
               <w:lang w:eastAsia="pt-PT"/>
             </w:rPr>
           </w:pPr>
-          <w:hyperlink w:anchor="_Toc58702275" w:history="1">
+          <w:hyperlink w:anchor="_Toc59096556" w:history="1">
             <w:r>
               <w:rPr>
                 <w:rStyle w:val="Hiperligao"/>
@@ -823,7 +823,7 @@
                 <w:noProof/>
                 <w:webHidden/>
               </w:rPr>
-              <w:instrText xml:space="preserve"> PAGEREF _Toc58702275 \h </w:instrText>
+              <w:instrText xml:space="preserve"> PAGEREF _Toc59096556 \h </w:instrText>
             </w:r>
             <w:r>
               <w:rPr>
@@ -867,7 +867,7 @@
               <w:lang w:eastAsia="pt-PT"/>
             </w:rPr>
           </w:pPr>
-          <w:hyperlink w:anchor="_Toc58702276" w:history="1">
+          <w:hyperlink w:anchor="_Toc59096557" w:history="1">
             <w:r>
               <w:rPr>
                 <w:rStyle w:val="Hiperligao"/>
@@ -894,7 +894,7 @@
                 <w:noProof/>
                 <w:webHidden/>
               </w:rPr>
-              <w:instrText xml:space="preserve"> PAGEREF _Toc58702276 \h </w:instrText>
+              <w:instrText xml:space="preserve"> PAGEREF _Toc59096557 \h </w:instrText>
             </w:r>
             <w:r>
               <w:rPr>
@@ -938,7 +938,7 @@
               <w:lang w:eastAsia="pt-PT"/>
             </w:rPr>
           </w:pPr>
-          <w:hyperlink w:anchor="_Toc58702277" w:history="1">
+          <w:hyperlink w:anchor="_Toc59096558" w:history="1">
             <w:r>
               <w:rPr>
                 <w:rStyle w:val="Hiperligao"/>
@@ -965,7 +965,7 @@
                 <w:noProof/>
                 <w:webHidden/>
               </w:rPr>
-              <w:instrText xml:space="preserve"> PAGEREF _Toc58702277 \h </w:instrText>
+              <w:instrText xml:space="preserve"> PAGEREF _Toc59096558 \h </w:instrText>
             </w:r>
             <w:r>
               <w:rPr>
@@ -985,7 +985,149 @@
                 <w:noProof/>
                 <w:webHidden/>
               </w:rPr>
-              <w:t>10</w:t>
+              <w:t>9</w:t>
+            </w:r>
+            <w:r>
+              <w:rPr>
+                <w:noProof/>
+                <w:webHidden/>
+              </w:rPr>
+              <w:fldChar w:fldCharType="end"/>
+            </w:r>
+          </w:hyperlink>
+        </w:p>
+        <w:p>
+          <w:pPr>
+            <w:pStyle w:val="ndice3"/>
+            <w:tabs>
+              <w:tab w:val="right" w:leader="dot" w:pos="8494"/>
+            </w:tabs>
+            <w:rPr>
+              <w:rFonts w:asciiTheme="minorHAnsi" w:eastAsiaTheme="minorEastAsia" w:hAnsiTheme="minorHAnsi"/>
+              <w:noProof/>
+              <w:sz w:val="22"/>
+              <w:lang w:eastAsia="pt-PT"/>
+            </w:rPr>
+          </w:pPr>
+          <w:hyperlink w:anchor="_Toc59096559" w:history="1">
+            <w:r>
+              <w:rPr>
+                <w:rStyle w:val="Hiperligao"/>
+                <w:noProof/>
+              </w:rPr>
+              <w:t>Novas entidades:</w:t>
+            </w:r>
+            <w:r>
+              <w:rPr>
+                <w:noProof/>
+                <w:webHidden/>
+              </w:rPr>
+              <w:tab/>
+            </w:r>
+            <w:r>
+              <w:rPr>
+                <w:noProof/>
+                <w:webHidden/>
+              </w:rPr>
+              <w:fldChar w:fldCharType="begin"/>
+            </w:r>
+            <w:r>
+              <w:rPr>
+                <w:noProof/>
+                <w:webHidden/>
+              </w:rPr>
+              <w:instrText xml:space="preserve"> PAGEREF _Toc59096559 \h </w:instrText>
+            </w:r>
+            <w:r>
+              <w:rPr>
+                <w:noProof/>
+                <w:webHidden/>
+              </w:rPr>
+            </w:r>
+            <w:r>
+              <w:rPr>
+                <w:noProof/>
+                <w:webHidden/>
+              </w:rPr>
+              <w:fldChar w:fldCharType="separate"/>
+            </w:r>
+            <w:r>
+              <w:rPr>
+                <w:noProof/>
+                <w:webHidden/>
+              </w:rPr>
+              <w:t>9</w:t>
+            </w:r>
+            <w:r>
+              <w:rPr>
+                <w:noProof/>
+                <w:webHidden/>
+              </w:rPr>
+              <w:fldChar w:fldCharType="end"/>
+            </w:r>
+          </w:hyperlink>
+        </w:p>
+        <w:p>
+          <w:pPr>
+            <w:pStyle w:val="ndice3"/>
+            <w:tabs>
+              <w:tab w:val="right" w:leader="dot" w:pos="8494"/>
+            </w:tabs>
+            <w:rPr>
+              <w:rFonts w:asciiTheme="minorHAnsi" w:eastAsiaTheme="minorEastAsia" w:hAnsiTheme="minorHAnsi"/>
+              <w:noProof/>
+              <w:sz w:val="22"/>
+              <w:lang w:eastAsia="pt-PT"/>
+            </w:rPr>
+          </w:pPr>
+          <w:hyperlink w:anchor="_Toc59096560" w:history="1">
+            <w:r>
+              <w:rPr>
+                <w:rStyle w:val="Hiperligao"/>
+                <w:noProof/>
+              </w:rPr>
+              <w:t>Entidades e relações removidas</w:t>
+            </w:r>
+            <w:r>
+              <w:rPr>
+                <w:noProof/>
+                <w:webHidden/>
+              </w:rPr>
+              <w:tab/>
+            </w:r>
+            <w:r>
+              <w:rPr>
+                <w:noProof/>
+                <w:webHidden/>
+              </w:rPr>
+              <w:fldChar w:fldCharType="begin"/>
+            </w:r>
+            <w:r>
+              <w:rPr>
+                <w:noProof/>
+                <w:webHidden/>
+              </w:rPr>
+              <w:instrText xml:space="preserve"> PAGEREF _Toc59096560 \h </w:instrText>
+            </w:r>
+            <w:r>
+              <w:rPr>
+                <w:noProof/>
+                <w:webHidden/>
+              </w:rPr>
+            </w:r>
+            <w:r>
+              <w:rPr>
+                <w:noProof/>
+                <w:webHidden/>
+              </w:rPr>
+              <w:fldChar w:fldCharType="separate"/>
+            </w:r>
+            <w:r>
+              <w:rPr>
+                <w:noProof/>
+                <w:webHidden/>
+              </w:rPr>
+              <w:t>9</w:t>
             </w:r>
             <w:r>
               <w:rPr>
@@ -1009,7 +1151,7 @@
               <w:lang w:eastAsia="pt-PT"/>
             </w:rPr>
           </w:pPr>
-          <w:hyperlink w:anchor="_Toc58702278" w:history="1">
+          <w:hyperlink w:anchor="_Toc59096561" w:history="1">
             <w:r>
               <w:rPr>
                 <w:rStyle w:val="Hiperligao"/>
@@ -1036,7 +1178,7 @@
                 <w:noProof/>
                 <w:webHidden/>
               </w:rPr>
-              <w:instrText xml:space="preserve"> PAGEREF _Toc58702278 \h </w:instrText>
+              <w:instrText xml:space="preserve"> PAGEREF _Toc59096561 \h </w:instrText>
             </w:r>
             <w:r>
               <w:rPr>
@@ -1056,7 +1198,7 @@
                 <w:noProof/>
                 <w:webHidden/>
               </w:rPr>
-              <w:t>11</w:t>
+              <w:t>10</w:t>
             </w:r>
             <w:r>
               <w:rPr>
@@ -1080,7 +1222,7 @@
               <w:lang w:eastAsia="pt-PT"/>
             </w:rPr>
           </w:pPr>
-          <w:hyperlink w:anchor="_Toc58702279" w:history="1">
+          <w:hyperlink w:anchor="_Toc59096562" w:history="1">
             <w:r>
               <w:rPr>
                 <w:rStyle w:val="Hiperligao"/>
@@ -1107,7 +1249,7 @@
                 <w:noProof/>
                 <w:webHidden/>
               </w:rPr>
-              <w:instrText xml:space="preserve"> PAGEREF _Toc58702279 \h </w:instrText>
+              <w:instrText xml:space="preserve"> PAGEREF _Toc59096562 \h </w:instrText>
             </w:r>
             <w:r>
               <w:rPr>
@@ -1127,7 +1269,149 @@
                 <w:noProof/>
                 <w:webHidden/>
               </w:rPr>
-              <w:t>11</w:t>
+              <w:t>10</w:t>
+            </w:r>
+            <w:r>
+              <w:rPr>
+                <w:noProof/>
+                <w:webHidden/>
+              </w:rPr>
+              <w:fldChar w:fldCharType="end"/>
+            </w:r>
+          </w:hyperlink>
+        </w:p>
+        <w:p>
+          <w:pPr>
+            <w:pStyle w:val="ndice3"/>
+            <w:tabs>
+              <w:tab w:val="right" w:leader="dot" w:pos="8494"/>
+            </w:tabs>
+            <w:rPr>
+              <w:rFonts w:asciiTheme="minorHAnsi" w:eastAsiaTheme="minorEastAsia" w:hAnsiTheme="minorHAnsi"/>
+              <w:noProof/>
+              <w:sz w:val="22"/>
+              <w:lang w:eastAsia="pt-PT"/>
+            </w:rPr>
+          </w:pPr>
+          <w:hyperlink w:anchor="_Toc59096563" w:history="1">
+            <w:r>
+              <w:rPr>
+                <w:rStyle w:val="Hiperligao"/>
+                <w:noProof/>
+              </w:rPr>
+              <w:t>Novas entidades</w:t>
+            </w:r>
+            <w:r>
+              <w:rPr>
+                <w:noProof/>
+                <w:webHidden/>
+              </w:rPr>
+              <w:tab/>
+            </w:r>
+            <w:r>
+              <w:rPr>
+                <w:noProof/>
+                <w:webHidden/>
+              </w:rPr>
+              <w:fldChar w:fldCharType="begin"/>
+            </w:r>
+            <w:r>
+              <w:rPr>
+                <w:noProof/>
+                <w:webHidden/>
+              </w:rPr>
+              <w:instrText xml:space="preserve"> PAGEREF _Toc59096563 \h </w:instrText>
+            </w:r>
+            <w:r>
+              <w:rPr>
+                <w:noProof/>
+                <w:webHidden/>
+              </w:rPr>
+            </w:r>
+            <w:r>
+              <w:rPr>
+                <w:noProof/>
+                <w:webHidden/>
+              </w:rPr>
+              <w:fldChar w:fldCharType="separate"/>
+            </w:r>
+            <w:r>
+              <w:rPr>
+                <w:noProof/>
+                <w:webHidden/>
+              </w:rPr>
+              <w:t>10</w:t>
+            </w:r>
+            <w:r>
+              <w:rPr>
+                <w:noProof/>
+                <w:webHidden/>
+              </w:rPr>
+              <w:fldChar w:fldCharType="end"/>
+            </w:r>
+          </w:hyperlink>
+        </w:p>
+        <w:p>
+          <w:pPr>
+            <w:pStyle w:val="ndice3"/>
+            <w:tabs>
+              <w:tab w:val="right" w:leader="dot" w:pos="8494"/>
+            </w:tabs>
+            <w:rPr>
+              <w:rFonts w:asciiTheme="minorHAnsi" w:eastAsiaTheme="minorEastAsia" w:hAnsiTheme="minorHAnsi"/>
+              <w:noProof/>
+              <w:sz w:val="22"/>
+              <w:lang w:eastAsia="pt-PT"/>
+            </w:rPr>
+          </w:pPr>
+          <w:hyperlink w:anchor="_Toc59096564" w:history="1">
+            <w:r>
+              <w:rPr>
+                <w:rStyle w:val="Hiperligao"/>
+                <w:noProof/>
+              </w:rPr>
+              <w:t>Entidades e relações removidas:</w:t>
+            </w:r>
+            <w:r>
+              <w:rPr>
+                <w:noProof/>
+                <w:webHidden/>
+              </w:rPr>
+              <w:tab/>
+            </w:r>
+            <w:r>
+              <w:rPr>
+                <w:noProof/>
+                <w:webHidden/>
+              </w:rPr>
+              <w:fldChar w:fldCharType="begin"/>
+            </w:r>
+            <w:r>
+              <w:rPr>
+                <w:noProof/>
+                <w:webHidden/>
+              </w:rPr>
+              <w:instrText xml:space="preserve"> PAGEREF _Toc59096564 \h </w:instrText>
+            </w:r>
+            <w:r>
+              <w:rPr>
+                <w:noProof/>
+                <w:webHidden/>
+              </w:rPr>
+            </w:r>
+            <w:r>
+              <w:rPr>
+                <w:noProof/>
+                <w:webHidden/>
+              </w:rPr>
+              <w:fldChar w:fldCharType="separate"/>
+            </w:r>
+            <w:r>
+              <w:rPr>
+                <w:noProof/>
+                <w:webHidden/>
+              </w:rPr>
+              <w:t>10</w:t>
             </w:r>
             <w:r>
               <w:rPr>
@@ -1151,12 +1435,83 @@
               <w:lang w:eastAsia="pt-PT"/>
             </w:rPr>
           </w:pPr>
-          <w:hyperlink w:anchor="_Toc58702280" w:history="1">
+          <w:hyperlink w:anchor="_Toc59096565" w:history="1">
             <w:r>
               <w:rPr>
                 <w:rStyle w:val="Hiperligao"/>
                 <w:noProof/>
               </w:rPr>
+              <w:t>Distribuição de tarefas para entrega II</w:t>
+            </w:r>
+            <w:r>
+              <w:rPr>
+                <w:noProof/>
+                <w:webHidden/>
+              </w:rPr>
+              <w:tab/>
+            </w:r>
+            <w:r>
+              <w:rPr>
+                <w:noProof/>
+                <w:webHidden/>
+              </w:rPr>
+              <w:fldChar w:fldCharType="begin"/>
+            </w:r>
+            <w:r>
+              <w:rPr>
+                <w:noProof/>
+                <w:webHidden/>
+              </w:rPr>
+              <w:instrText xml:space="preserve"> PAGEREF _Toc59096565 \h </w:instrText>
+            </w:r>
+            <w:r>
+              <w:rPr>
+                <w:noProof/>
+                <w:webHidden/>
+              </w:rPr>
+            </w:r>
+            <w:r>
+              <w:rPr>
+                <w:noProof/>
+                <w:webHidden/>
+              </w:rPr>
+              <w:fldChar w:fldCharType="separate"/>
+            </w:r>
+            <w:r>
+              <w:rPr>
+                <w:noProof/>
+                <w:webHidden/>
+              </w:rPr>
+              <w:t>11</w:t>
+            </w:r>
+            <w:r>
+              <w:rPr>
+                <w:noProof/>
+                <w:webHidden/>
+              </w:rPr>
+              <w:fldChar w:fldCharType="end"/>
+            </w:r>
+          </w:hyperlink>
+        </w:p>
+        <w:p>
+          <w:pPr>
+            <w:pStyle w:val="ndice1"/>
+            <w:tabs>
+              <w:tab w:val="right" w:leader="dot" w:pos="8494"/>
+            </w:tabs>
+            <w:rPr>
+              <w:rFonts w:asciiTheme="minorHAnsi" w:eastAsiaTheme="minorEastAsia" w:hAnsiTheme="minorHAnsi"/>
+              <w:noProof/>
+              <w:sz w:val="22"/>
+              <w:lang w:eastAsia="pt-PT"/>
+            </w:rPr>
+          </w:pPr>
+          <w:hyperlink w:anchor="_Toc59096566" w:history="1">
+            <w:r>
+              <w:rPr>
+                <w:rStyle w:val="Hiperligao"/>
+                <w:noProof/>
+              </w:rPr>
               <w:t>Tempo gasto</w:t>
             </w:r>
             <w:r>
@@ -1178,7 +1533,7 @@
                 <w:noProof/>
                 <w:webHidden/>
               </w:rPr>
-              <w:instrText xml:space="preserve"> PAGEREF _Toc58702280 \h </w:instrText>
+              <w:instrText xml:space="preserve"> PAGEREF _Toc59096566 \h </w:instrText>
             </w:r>
             <w:r>
               <w:rPr>
@@ -1198,7 +1553,7 @@
                 <w:noProof/>
                 <w:webHidden/>
               </w:rPr>
-              <w:t>12</w:t>
+              <w:t>11</w:t>
             </w:r>
             <w:r>
               <w:rPr>
@@ -1222,7 +1577,7 @@
               <w:lang w:eastAsia="pt-PT"/>
             </w:rPr>
           </w:pPr>
-          <w:hyperlink w:anchor="_Toc58702281" w:history="1">
+          <w:hyperlink w:anchor="_Toc59096567" w:history="1">
             <w:r>
               <w:rPr>
                 <w:rStyle w:val="Hiperligao"/>
@@ -1249,7 +1604,78 @@
                 <w:noProof/>
                 <w:webHidden/>
               </w:rPr>
-              <w:instrText xml:space="preserve"> PAGEREF _Toc58702281 \h </w:instrText>
+              <w:instrText xml:space="preserve"> PAGEREF _Toc59096567 \h </w:instrText>
+            </w:r>
+            <w:r>
+              <w:rPr>
+                <w:noProof/>
+                <w:webHidden/>
+              </w:rPr>
+            </w:r>
+            <w:r>
+              <w:rPr>
+                <w:noProof/>
+                <w:webHidden/>
+              </w:rPr>
+              <w:fldChar w:fldCharType="separate"/>
+            </w:r>
+            <w:r>
+              <w:rPr>
+                <w:noProof/>
+                <w:webHidden/>
+              </w:rPr>
+              <w:t>11</w:t>
+            </w:r>
+            <w:r>
+              <w:rPr>
+                <w:noProof/>
+                <w:webHidden/>
+              </w:rPr>
+              <w:fldChar w:fldCharType="end"/>
+            </w:r>
+          </w:hyperlink>
+        </w:p>
+        <w:p>
+          <w:pPr>
+            <w:pStyle w:val="ndice2"/>
+            <w:tabs>
+              <w:tab w:val="right" w:leader="dot" w:pos="8494"/>
+            </w:tabs>
+            <w:rPr>
+              <w:rFonts w:asciiTheme="minorHAnsi" w:eastAsiaTheme="minorEastAsia" w:hAnsiTheme="minorHAnsi"/>
+              <w:noProof/>
+              <w:sz w:val="22"/>
+              <w:lang w:eastAsia="pt-PT"/>
+            </w:rPr>
+          </w:pPr>
+          <w:hyperlink w:anchor="_Toc59096568" w:history="1">
+            <w:r>
+              <w:rPr>
+                <w:rStyle w:val="Hiperligao"/>
+                <w:noProof/>
+              </w:rPr>
+              <w:t>Horas Entrega II</w:t>
+            </w:r>
+            <w:r>
+              <w:rPr>
+                <w:noProof/>
+                <w:webHidden/>
+              </w:rPr>
+              <w:tab/>
+            </w:r>
+            <w:r>
+              <w:rPr>
+                <w:noProof/>
+                <w:webHidden/>
+              </w:rPr>
+              <w:fldChar w:fldCharType="begin"/>
+            </w:r>
+            <w:r>
+              <w:rPr>
+                <w:noProof/>
+                <w:webHidden/>
+              </w:rPr>
+              <w:instrText xml:space="preserve"> PAGEREF _Toc59096568 \h </w:instrText>
             </w:r>
             <w:r>
               <w:rPr>
@@ -1293,13 +1719,13 @@
               <w:lang w:eastAsia="pt-PT"/>
             </w:rPr>
           </w:pPr>
-          <w:hyperlink w:anchor="_Toc58702282" w:history="1">
+          <w:hyperlink w:anchor="_Toc59096569" w:history="1">
             <w:r>
               <w:rPr>
                 <w:rStyle w:val="Hiperligao"/>
                 <w:noProof/>
               </w:rPr>
-              <w:t>Distribuição de tarefas para entrega II</w:t>
+              <w:t>Outros aspetos</w:t>
             </w:r>
             <w:r>
               <w:rPr>
@@ -1320,7 +1746,7 @@
                 <w:noProof/>
                 <w:webHidden/>
               </w:rPr>
-              <w:instrText xml:space="preserve"> PAGEREF _Toc58702282 \h </w:instrText>
+              <w:instrText xml:space="preserve"> PAGEREF _Toc59096569 \h </w:instrText>
             </w:r>
             <w:r>
               <w:rPr>
@@ -1353,7 +1779,7 @@
         </w:p>
         <w:p>
           <w:pPr>
-            <w:pStyle w:val="ndice1"/>
+            <w:pStyle w:val="ndice2"/>
             <w:tabs>
               <w:tab w:val="right" w:leader="dot" w:pos="8494"/>
             </w:tabs>
@@ -1364,13 +1790,13 @@
               <w:lang w:eastAsia="pt-PT"/>
             </w:rPr>
           </w:pPr>
-          <w:hyperlink w:anchor="_Toc58702283" w:history="1">
+          <w:hyperlink w:anchor="_Toc59096570" w:history="1">
             <w:r>
               <w:rPr>
                 <w:rStyle w:val="Hiperligao"/>
                 <w:noProof/>
               </w:rPr>
-              <w:t>Outros aspetos</w:t>
+              <w:t>Nota de Gonçalo Cavaleiro</w:t>
             </w:r>
             <w:r>
               <w:rPr>
@@ -1391,7 +1817,7 @@
                 <w:noProof/>
                 <w:webHidden/>
               </w:rPr>
-              <w:instrText xml:space="preserve"> PAGEREF _Toc58702283 \h </w:instrText>
+              <w:instrText xml:space="preserve"> PAGEREF _Toc59096570 \h </w:instrText>
             </w:r>
             <w:r>
               <w:rPr>
@@ -1411,7 +1837,7 @@
                 <w:noProof/>
                 <w:webHidden/>
               </w:rPr>
-              <w:t>13</w:t>
+              <w:t>12</w:t>
             </w:r>
             <w:r>
               <w:rPr>
@@ -1458,7 +1884,7 @@
       <w:pPr>
         <w:pStyle w:val="Ttulo1"/>
       </w:pPr>
-      <w:bookmarkStart w:id="0" w:name="_Toc58702268"/>
+      <w:bookmarkStart w:id="0" w:name="_Toc59096549"/>
       <w:r>
         <w:lastRenderedPageBreak/>
         <w:t>Organização final geral da aplicação</w:t>
@@ -1480,7 +1906,7 @@
         </w:rPr>
         <w:tab/>
       </w:r>
-      <w:bookmarkStart w:id="1" w:name="_Toc58702269"/>
+      <w:bookmarkStart w:id="1" w:name="_Toc59096550"/>
       <w:r>
         <w:rPr>
           <w:rFonts w:ascii="Source Sans Pro" w:hAnsi="Source Sans Pro"/>
@@ -1509,7 +1935,7 @@
       <w:r>
         <w:tab/>
       </w:r>
-      <w:bookmarkStart w:id="2" w:name="_Toc58702270"/>
+      <w:bookmarkStart w:id="2" w:name="_Toc59096551"/>
       <w:r>
         <w:rPr>
           <w:sz w:val="28"/>
@@ -1648,7 +2074,7 @@
           <w:szCs w:val="28"/>
         </w:rPr>
       </w:pPr>
-      <w:bookmarkStart w:id="3" w:name="_Toc58702271"/>
+      <w:bookmarkStart w:id="3" w:name="_Toc59096552"/>
       <w:r>
         <w:rPr>
           <w:sz w:val="28"/>
@@ -1677,10 +2103,7 @@
       </w:r>
       <w:r>
         <w:tab/>
-        <w:t xml:space="preserve">Trabalho </w:t>
-      </w:r>
-      <w:r>
-        <w:t>Gonçalo Cavaleiro</w:t>
+        <w:t>Trabalho Gonçalo Cavaleiro</w:t>
       </w:r>
     </w:p>
     <w:p>
@@ -1692,15 +2115,10 @@
         </w:numPr>
       </w:pPr>
       <w:r>
-        <w:t>TablesProcNoData</w:t>
-      </w:r>
-      <w:r>
-        <w:t>.sql</w:t>
+        <w:t>TablesProcNoData.sql</w:t>
       </w:r>
       <w:r>
         <w:tab/>
-      </w:r>
-      <w:r>
         <w:t>Ficheiro com tabelas e procedure</w:t>
       </w:r>
     </w:p>
@@ -1713,10 +2131,7 @@
         </w:numPr>
       </w:pPr>
       <w:r>
-        <w:t>TablesProcWithData</w:t>
-      </w:r>
-      <w:r>
-        <w:t>.sql</w:t>
+        <w:t>TablesProcWithData.sql</w:t>
       </w:r>
       <w:r>
         <w:tab/>
@@ -1801,31 +2216,17 @@
           <w:i/>
           <w:iCs/>
         </w:rPr>
-        <w:t>TablesProcNoData</w:t>
+        <w:t>TablesProcNoData.sql</w:t>
+      </w:r>
+      <w:r>
+        <w:t xml:space="preserve"> e criar as tabelas com dados de teste usando o ficheiro </w:t>
       </w:r>
       <w:r>
         <w:rPr>
           <w:i/>
           <w:iCs/>
         </w:rPr>
-        <w:t>.sql</w:t>
-      </w:r>
-      <w:r>
-        <w:t xml:space="preserve"> e criar as tabelas com dados de teste usando o ficheiro </w:t>
-      </w:r>
-      <w:r>
-        <w:rPr>
-          <w:i/>
-          <w:iCs/>
-        </w:rPr>
-        <w:t>TablesProcWithData</w:t>
-      </w:r>
-      <w:r>
-        <w:rPr>
-          <w:i/>
-          <w:iCs/>
-        </w:rPr>
-        <w:t>.sql</w:t>
+        <w:t>TablesProcWithData.sql</w:t>
       </w:r>
       <w:r>
         <w:rPr>
@@ -1901,7 +2302,7 @@
           <w:szCs w:val="32"/>
         </w:rPr>
       </w:pPr>
-      <w:bookmarkStart w:id="4" w:name="_Toc58702272"/>
+      <w:bookmarkStart w:id="4" w:name="_Toc59096553"/>
       <w:r>
         <w:rPr>
           <w:rFonts w:ascii="Source Sans Pro" w:hAnsi="Source Sans Pro"/>
@@ -1991,7 +2392,7 @@
         <w:pStyle w:val="Ttulo3"/>
         <w:ind w:firstLine="708"/>
       </w:pPr>
-      <w:bookmarkStart w:id="6" w:name="_Toc58702273"/>
+      <w:bookmarkStart w:id="6" w:name="_Toc59096554"/>
       <w:r>
         <w:t>Menus secundários – Utilizador</w:t>
       </w:r>
@@ -2427,7 +2828,7 @@
         <w:tab/>
       </w:r>
       <w:bookmarkStart w:id="7" w:name="_Toc55508308"/>
-      <w:bookmarkStart w:id="8" w:name="_Toc58702274"/>
+      <w:bookmarkStart w:id="8" w:name="_Toc59096555"/>
       <w:r>
         <w:t>Menus secundários – Administrador</w:t>
       </w:r>
@@ -2510,7 +2911,7 @@
           <w:szCs w:val="32"/>
         </w:rPr>
       </w:pPr>
-      <w:bookmarkStart w:id="9" w:name="_Toc58702275"/>
+      <w:bookmarkStart w:id="9" w:name="_Toc59096556"/>
       <w:r>
         <w:rPr>
           <w:rFonts w:ascii="Source Sans Pro" w:hAnsi="Source Sans Pro"/>
@@ -2590,24 +2991,14 @@
       <w:r>
         <w:t xml:space="preserve">Figura </w:t>
       </w:r>
-      <w:r>
-        <w:fldChar w:fldCharType="begin"/>
-      </w:r>
-      <w:r>
-        <w:instrText xml:space="preserve"> SEQ Figura \* ARABIC </w:instrText>
-      </w:r>
-      <w:r>
-        <w:fldChar w:fldCharType="separate"/>
-      </w:r>
-      <w:r>
-        <w:rPr>
-          <w:noProof/>
-        </w:rPr>
-        <w:t>1</w:t>
-      </w:r>
-      <w:r>
-        <w:fldChar w:fldCharType="end"/>
-      </w:r>
+      <w:fldSimple w:instr=" SEQ Figura \* ARABIC ">
+        <w:r>
+          <w:rPr>
+            <w:noProof/>
+          </w:rPr>
+          <w:t>1</w:t>
+        </w:r>
+      </w:fldSimple>
       <w:r>
         <w:t xml:space="preserve"> - Página </w:t>
       </w:r>
@@ -2683,24 +3074,14 @@
       <w:r>
         <w:t xml:space="preserve">Figura </w:t>
       </w:r>
-      <w:r>
-        <w:fldChar w:fldCharType="begin"/>
-      </w:r>
-      <w:r>
-        <w:instrText xml:space="preserve"> SEQ Figura \* ARABIC </w:instrText>
-      </w:r>
-      <w:r>
-        <w:fldChar w:fldCharType="separate"/>
-      </w:r>
-      <w:r>
-        <w:rPr>
-          <w:noProof/>
-        </w:rPr>
-        <w:t>2</w:t>
-      </w:r>
-      <w:r>
-        <w:fldChar w:fldCharType="end"/>
-      </w:r>
+      <w:fldSimple w:instr=" SEQ Figura \* ARABIC ">
+        <w:r>
+          <w:rPr>
+            <w:noProof/>
+          </w:rPr>
+          <w:t>2</w:t>
+        </w:r>
+      </w:fldSimple>
       <w:r>
         <w:t xml:space="preserve"> - Menu utilizador</w:t>
       </w:r>
@@ -2776,24 +3157,14 @@
       <w:r>
         <w:t xml:space="preserve">Figura </w:t>
       </w:r>
-      <w:r>
-        <w:fldChar w:fldCharType="begin"/>
-      </w:r>
-      <w:r>
-        <w:instrText xml:space="preserve"> SEQ Figura \* ARABIC </w:instrText>
-      </w:r>
-      <w:r>
-        <w:fldChar w:fldCharType="separate"/>
-      </w:r>
-      <w:r>
-        <w:rPr>
-          <w:noProof/>
-        </w:rPr>
-        <w:t>3</w:t>
-      </w:r>
-      <w:r>
-        <w:fldChar w:fldCharType="end"/>
-      </w:r>
+      <w:fldSimple w:instr=" SEQ Figura \* ARABIC ">
+        <w:r>
+          <w:rPr>
+            <w:noProof/>
+          </w:rPr>
+          <w:t>3</w:t>
+        </w:r>
+      </w:fldSimple>
       <w:r>
         <w:t xml:space="preserve"> - Menu de pesquisa de artigos</w:t>
       </w:r>
@@ -2866,24 +3237,14 @@
       <w:r>
         <w:t xml:space="preserve">Figura </w:t>
       </w:r>
-      <w:r>
-        <w:fldChar w:fldCharType="begin"/>
-      </w:r>
-      <w:r>
-        <w:instrText xml:space="preserve"> SEQ Figura \* ARABIC </w:instrText>
-      </w:r>
-      <w:r>
-        <w:fldChar w:fldCharType="separate"/>
-      </w:r>
-      <w:r>
-        <w:rPr>
-          <w:noProof/>
-        </w:rPr>
-        <w:t>4</w:t>
-      </w:r>
-      <w:r>
-        <w:fldChar w:fldCharType="end"/>
-      </w:r>
+      <w:fldSimple w:instr=" SEQ Figura \* ARABIC ">
+        <w:r>
+          <w:rPr>
+            <w:noProof/>
+          </w:rPr>
+          <w:t>4</w:t>
+        </w:r>
+      </w:fldSimple>
       <w:r>
         <w:t xml:space="preserve"> - Detalhes de um artigo</w:t>
       </w:r>
@@ -2958,24 +3319,14 @@
       <w:r>
         <w:t xml:space="preserve">Figura </w:t>
       </w:r>
-      <w:r>
-        <w:fldChar w:fldCharType="begin"/>
-      </w:r>
-      <w:r>
-        <w:instrText xml:space="preserve"> SEQ Figura \* ARABIC </w:instrText>
-      </w:r>
-      <w:r>
-        <w:fldChar w:fldCharType="separate"/>
-      </w:r>
-      <w:r>
-        <w:rPr>
-          <w:noProof/>
-        </w:rPr>
-        <w:t>5</w:t>
-      </w:r>
-      <w:r>
-        <w:fldChar w:fldCharType="end"/>
-      </w:r>
+      <w:fldSimple w:instr=" SEQ Figura \* ARABIC ">
+        <w:r>
+          <w:rPr>
+            <w:noProof/>
+          </w:rPr>
+          <w:t>5</w:t>
+        </w:r>
+      </w:fldSimple>
       <w:r>
         <w:t xml:space="preserve"> - Aluguer de um artigo</w:t>
       </w:r>
@@ -3063,7 +3414,7 @@
       <w:pPr>
         <w:pStyle w:val="Ttulo1"/>
       </w:pPr>
-      <w:bookmarkStart w:id="10" w:name="_Toc58702276"/>
+      <w:bookmarkStart w:id="10" w:name="_Toc59096557"/>
       <w:r>
         <w:lastRenderedPageBreak/>
         <w:t>Diagrama Entidade Relacionamento</w:t>
@@ -3128,24 +3479,14 @@
                             <w:r>
                               <w:t xml:space="preserve">Figura </w:t>
                             </w:r>
-                            <w:r>
-                              <w:fldChar w:fldCharType="begin"/>
-                            </w:r>
-                            <w:r>
-                              <w:instrText xml:space="preserve"> SEQ Figura \* ARABIC </w:instrText>
-                            </w:r>
-                            <w:r>
-                              <w:fldChar w:fldCharType="separate"/>
-                            </w:r>
-                            <w:r>
-                              <w:rPr>
-                                <w:noProof/>
-                              </w:rPr>
-                              <w:t>6</w:t>
-                            </w:r>
-                            <w:r>
-                              <w:fldChar w:fldCharType="end"/>
-                            </w:r>
+                            <w:fldSimple w:instr=" SEQ Figura \* ARABIC ">
+                              <w:r>
+                                <w:rPr>
+                                  <w:noProof/>
+                                </w:rPr>
+                                <w:t>6</w:t>
+                              </w:r>
+                            </w:fldSimple>
                             <w:r>
                               <w:t xml:space="preserve"> - Diagrama Entidade - Relacionamento</w:t>
                             </w:r>
@@ -3298,7 +3639,7 @@
           <w:szCs w:val="32"/>
         </w:rPr>
       </w:pPr>
-      <w:bookmarkStart w:id="11" w:name="_Toc58702277"/>
+      <w:bookmarkStart w:id="11" w:name="_Toc59096558"/>
       <w:r>
         <w:rPr>
           <w:rFonts w:ascii="Source Sans Pro" w:hAnsi="Source Sans Pro"/>
@@ -3314,6 +3655,7 @@
         <w:pStyle w:val="Ttulo3"/>
         <w:ind w:firstLine="708"/>
       </w:pPr>
+      <w:bookmarkStart w:id="12" w:name="_Toc59096559"/>
       <w:r>
         <w:t>N</w:t>
       </w:r>
@@ -3324,7 +3666,11 @@
         <w:t>entidades</w:t>
       </w:r>
       <w:r>
-        <w:t xml:space="preserve">: </w:t>
+        <w:t>:</w:t>
+      </w:r>
+      <w:bookmarkEnd w:id="12"/>
+      <w:r>
+        <w:t xml:space="preserve"> </w:t>
       </w:r>
     </w:p>
     <w:p>
@@ -3430,6 +3776,7 @@
         <w:pStyle w:val="Ttulo3"/>
         <w:ind w:firstLine="708"/>
       </w:pPr>
+      <w:bookmarkStart w:id="13" w:name="_Toc59096560"/>
       <w:r>
         <w:t xml:space="preserve">Entidades e </w:t>
       </w:r>
@@ -3439,6 +3786,7 @@
       <w:r>
         <w:t xml:space="preserve"> removidas</w:t>
       </w:r>
+      <w:bookmarkEnd w:id="13"/>
     </w:p>
     <w:p>
       <w:pPr>
@@ -3480,11 +3828,11 @@
       </w:r>
     </w:p>
     <w:p/>
+    <w:bookmarkStart w:id="14" w:name="_Toc59096561"/>
     <w:p>
       <w:pPr>
         <w:pStyle w:val="Ttulo1"/>
       </w:pPr>
-      <w:bookmarkStart w:id="12" w:name="_Toc58702278"/>
       <w:r>
         <w:rPr>
           <w:noProof/>
@@ -3541,24 +3889,14 @@
                             <w:r>
                               <w:t xml:space="preserve">Figura </w:t>
                             </w:r>
-                            <w:r>
-                              <w:fldChar w:fldCharType="begin"/>
-                            </w:r>
-                            <w:r>
-                              <w:instrText xml:space="preserve"> SEQ Figura \* ARABIC </w:instrText>
-                            </w:r>
-                            <w:r>
-                              <w:fldChar w:fldCharType="separate"/>
-                            </w:r>
-                            <w:r>
-                              <w:rPr>
-                                <w:noProof/>
-                              </w:rPr>
-                              <w:t>7</w:t>
-                            </w:r>
-                            <w:r>
-                              <w:fldChar w:fldCharType="end"/>
-                            </w:r>
+                            <w:fldSimple w:instr=" SEQ Figura \* ARABIC ">
+                              <w:r>
+                                <w:rPr>
+                                  <w:noProof/>
+                                </w:rPr>
+                                <w:t>7</w:t>
+                              </w:r>
+                            </w:fldSimple>
                             <w:r>
                               <w:t xml:space="preserve"> - Diagrama físico simplificado</w:t>
                             </w:r>
@@ -3698,7 +4036,7 @@
       <w:r>
         <w:t>Diagrama físico simplificado</w:t>
       </w:r>
-      <w:bookmarkEnd w:id="12"/>
+      <w:bookmarkEnd w:id="14"/>
     </w:p>
     <w:p>
       <w:pPr>
@@ -3713,7 +4051,7 @@
           <w:szCs w:val="32"/>
         </w:rPr>
       </w:pPr>
-      <w:bookmarkStart w:id="13" w:name="_Toc58702279"/>
+      <w:bookmarkStart w:id="15" w:name="_Toc59096562"/>
       <w:r>
         <w:rPr>
           <w:sz w:val="32"/>
@@ -3721,16 +4059,18 @@
         </w:rPr>
         <w:t>Alterações sofridas</w:t>
       </w:r>
-      <w:bookmarkEnd w:id="13"/>
+      <w:bookmarkEnd w:id="15"/>
     </w:p>
     <w:p>
       <w:pPr>
         <w:pStyle w:val="Ttulo3"/>
         <w:ind w:firstLine="708"/>
       </w:pPr>
+      <w:bookmarkStart w:id="16" w:name="_Toc59096563"/>
       <w:r>
         <w:t>Novas entidades</w:t>
       </w:r>
+      <w:bookmarkEnd w:id="16"/>
     </w:p>
     <w:p>
       <w:pPr>
@@ -3817,9 +4157,11 @@
         <w:pStyle w:val="Ttulo3"/>
         <w:ind w:firstLine="708"/>
       </w:pPr>
+      <w:bookmarkStart w:id="17" w:name="_Toc59096564"/>
       <w:r>
         <w:t>Entidades e relações removidas:</w:t>
       </w:r>
+      <w:bookmarkEnd w:id="17"/>
     </w:p>
     <w:p>
       <w:pPr>
@@ -3926,8 +4268,7 @@
           <w:szCs w:val="40"/>
         </w:rPr>
       </w:pPr>
-      <w:bookmarkStart w:id="14" w:name="_Toc55402299"/>
-      <w:bookmarkStart w:id="15" w:name="_Toc58702282"/>
+      <w:bookmarkStart w:id="18" w:name="_Toc55402299"/>
       <w:r>
         <w:br w:type="page"/>
       </w:r>
@@ -3936,12 +4277,13 @@
       <w:pPr>
         <w:pStyle w:val="Ttulo1"/>
       </w:pPr>
+      <w:bookmarkStart w:id="19" w:name="_Toc59096565"/>
       <w:r>
         <w:lastRenderedPageBreak/>
         <w:t>Distribuição de tarefas para entrega II</w:t>
       </w:r>
-      <w:bookmarkEnd w:id="14"/>
-      <w:bookmarkEnd w:id="15"/>
+      <w:bookmarkEnd w:id="18"/>
+      <w:bookmarkEnd w:id="19"/>
     </w:p>
     <w:p/>
     <w:tbl>
@@ -4729,22 +5071,22 @@
       <w:pPr>
         <w:pStyle w:val="Ttulo1"/>
       </w:pPr>
-      <w:bookmarkStart w:id="16" w:name="_Toc58702280"/>
+      <w:bookmarkStart w:id="20" w:name="_Toc59096566"/>
       <w:r>
         <w:t>Tempo gasto</w:t>
       </w:r>
-      <w:bookmarkEnd w:id="16"/>
+      <w:bookmarkEnd w:id="20"/>
     </w:p>
     <w:p/>
     <w:p>
       <w:pPr>
         <w:pStyle w:val="Ttulo2"/>
       </w:pPr>
-      <w:bookmarkStart w:id="17" w:name="_Toc58702281"/>
+      <w:bookmarkStart w:id="21" w:name="_Toc59096567"/>
       <w:r>
         <w:t>Horas por Aula e Extra-Aula total</w:t>
       </w:r>
-      <w:bookmarkEnd w:id="17"/>
+      <w:bookmarkEnd w:id="21"/>
     </w:p>
     <w:p>
       <w:r>
@@ -4770,13 +5112,12 @@
       <w:pPr>
         <w:pStyle w:val="Ttulo2"/>
       </w:pPr>
+      <w:bookmarkStart w:id="22" w:name="_Toc59096568"/>
       <w:r>
         <w:lastRenderedPageBreak/>
-        <w:t xml:space="preserve">Horas </w:t>
-      </w:r>
-      <w:r>
-        <w:t>Entrega II</w:t>
-      </w:r>
+        <w:t>Horas Entrega II</w:t>
+      </w:r>
+      <w:bookmarkEnd w:id="22"/>
     </w:p>
     <w:p>
       <w:pPr>
@@ -4805,20 +5146,22 @@
       <w:pPr>
         <w:pStyle w:val="Ttulo1"/>
       </w:pPr>
-      <w:bookmarkStart w:id="18" w:name="_Toc58702283"/>
+      <w:bookmarkStart w:id="23" w:name="_Toc59096569"/>
       <w:r>
         <w:t>Outros aspetos</w:t>
       </w:r>
-      <w:bookmarkEnd w:id="18"/>
+      <w:bookmarkEnd w:id="23"/>
     </w:p>
     <w:p/>
     <w:p>
       <w:pPr>
         <w:pStyle w:val="Ttulo2"/>
       </w:pPr>
+      <w:bookmarkStart w:id="24" w:name="_Toc59096570"/>
       <w:r>
         <w:t>Nota de Gonçalo Cavaleiro</w:t>
       </w:r>
+      <w:bookmarkEnd w:id="24"/>
     </w:p>
     <w:p>
       <w:pPr>
@@ -5183,21 +5526,7 @@
         <w:rPr>
           <w:lang w:val="en-US"/>
         </w:rPr>
-        <w:t xml:space="preserve"> Do </w:t>
-      </w:r>
-      <w:proofErr w:type="spellStart"/>
-      <w:r>
-        <w:rPr>
-          <w:lang w:val="en-US"/>
-        </w:rPr>
-        <w:t>inglês</w:t>
-      </w:r>
-      <w:proofErr w:type="spellEnd"/>
-      <w:r>
-        <w:rPr>
-          <w:lang w:val="en-US"/>
-        </w:rPr>
-        <w:t xml:space="preserve"> “</w:t>
+        <w:t xml:space="preserve"> Do inglês “</w:t>
       </w:r>
       <w:r>
         <w:rPr>

</xml_diff>